<commit_message>
update dom ele & data processing with php
</commit_message>
<xml_diff>
--- a/Lab2/FormInspector.docx
+++ b/Lab2/FormInspector.docx
@@ -124,10 +124,7 @@
         </w:numPr>
       </w:pPr>
       <w:r>
-        <w:t>BUTTON.btn.btn-</w:t>
-      </w:r>
-      <w:r>
-        <w:t>primary</w:t>
+        <w:t>BUTTON.btn.btn-primary</w:t>
       </w:r>
     </w:p>
     <w:p>
@@ -318,10 +315,7 @@
       </w:pPr>
       <w:r>
         <w:lastRenderedPageBreak/>
-        <w:t>HTML &gt; BODY &gt; DIV.container</w:t>
-      </w:r>
-      <w:r>
-        <w:t xml:space="preserve"> &gt; FORM &gt; DIV.form-group</w:t>
+        <w:t>HTML &gt; BODY &gt; DIV.container &gt; FORM &gt; DIV.form-group</w:t>
       </w:r>
     </w:p>
     <w:p>
@@ -522,16 +516,7 @@
         <w:ind w:firstLine="720"/>
       </w:pPr>
       <w:r>
-        <w:t xml:space="preserve">We </w:t>
-      </w:r>
-      <w:r>
-        <w:t xml:space="preserve">still </w:t>
-      </w:r>
-      <w:r>
-        <w:t>use a div with class named “form-group”</w:t>
-      </w:r>
-      <w:r>
-        <w:t xml:space="preserve"> for wraping a date input</w:t>
+        <w:t>We still use a div with class named “form-group” for wraping a date input</w:t>
       </w:r>
     </w:p>
     <w:p>
@@ -555,16 +540,7 @@
         </w:numPr>
       </w:pPr>
       <w:r>
-        <w:t>type=“</w:t>
-      </w:r>
-      <w:r>
-        <w:t>date</w:t>
-      </w:r>
-      <w:r>
-        <w:t xml:space="preserve">”: </w:t>
-      </w:r>
-      <w:r>
-        <w:t>date picker</w:t>
+        <w:t>type=“date”: date picker</w:t>
       </w:r>
     </w:p>
     <w:p>
@@ -588,19 +564,7 @@
         </w:numPr>
       </w:pPr>
       <w:r>
-        <w:t>name=“</w:t>
-      </w:r>
-      <w:r>
-        <w:t>dob</w:t>
-      </w:r>
-      <w:r>
-        <w:t>”: attribute “name” specified as “</w:t>
-      </w:r>
-      <w:r>
-        <w:t>dob</w:t>
-      </w:r>
-      <w:r>
-        <w:t>”. This will be helpful for form submission</w:t>
+        <w:t>name=“dob”: attribute “name” specified as “dob”. This will be helpful for form submission</w:t>
       </w:r>
     </w:p>
     <w:p>
@@ -619,12 +583,13 @@
       <w:pPr>
         <w:pStyle w:val="ListParagraph"/>
         <w:numPr>
-          <w:ilvl w:val="0"/>
+          <w:ilvl w:val="1"/>
           <w:numId w:val="1"/>
         </w:numPr>
       </w:pPr>
-      <w:bookmarkStart w:id="0" w:name="_GoBack"/>
-      <w:bookmarkEnd w:id="0"/>
+      <w:r>
+        <w:t>Gender input</w:t>
+      </w:r>
     </w:p>
     <w:p>
       <w:pPr>
@@ -636,10 +601,10 @@
         </w:rPr>
         <w:lastRenderedPageBreak/>
         <w:drawing>
-          <wp:inline distT="0" distB="0" distL="0" distR="0" wp14:anchorId="2E112FA4" wp14:editId="7D6AAB8D">
+          <wp:inline distT="0" distB="0" distL="0" distR="0" wp14:anchorId="4D1D2A95" wp14:editId="36084932">
             <wp:extent cx="5943600" cy="3343275"/>
             <wp:effectExtent l="0" t="0" r="0" b="9525"/>
-            <wp:docPr id="8" name="Picture 8"/>
+            <wp:docPr id="5" name="Picture 5"/>
             <wp:cNvGraphicFramePr>
               <a:graphicFrameLocks xmlns:a="http://schemas.openxmlformats.org/drawingml/2006/main" noChangeAspect="1"/>
             </wp:cNvGraphicFramePr>
@@ -677,6 +642,747 @@
         <w:pStyle w:val="ListParagraph"/>
       </w:pPr>
     </w:p>
+    <w:p>
+      <w:pPr>
+        <w:ind w:firstLine="720"/>
+      </w:pPr>
+      <w:r>
+        <w:t xml:space="preserve">We still use a div with class named “form-group” for wraping a </w:t>
+      </w:r>
+      <w:r>
+        <w:t>gender</w:t>
+      </w:r>
+      <w:r>
+        <w:t xml:space="preserve"> input</w:t>
+      </w:r>
+    </w:p>
+    <w:p>
+      <w:pPr>
+        <w:pStyle w:val="ListParagraph"/>
+        <w:numPr>
+          <w:ilvl w:val="0"/>
+          <w:numId w:val="4"/>
+        </w:numPr>
+      </w:pPr>
+      <w:r>
+        <w:t xml:space="preserve">First </w:t>
+      </w:r>
+      <w:r>
+        <w:t xml:space="preserve">INPUT tag has attributes as following: </w:t>
+      </w:r>
+    </w:p>
+    <w:p>
+      <w:pPr>
+        <w:pStyle w:val="ListParagraph"/>
+        <w:numPr>
+          <w:ilvl w:val="1"/>
+          <w:numId w:val="4"/>
+        </w:numPr>
+      </w:pPr>
+      <w:r>
+        <w:t>type=“</w:t>
+      </w:r>
+      <w:r>
+        <w:t>radio</w:t>
+      </w:r>
+      <w:r>
+        <w:t xml:space="preserve">”: </w:t>
+      </w:r>
+      <w:r>
+        <w:t>radio button</w:t>
+      </w:r>
+    </w:p>
+    <w:p>
+      <w:pPr>
+        <w:pStyle w:val="ListParagraph"/>
+        <w:numPr>
+          <w:ilvl w:val="1"/>
+          <w:numId w:val="4"/>
+        </w:numPr>
+      </w:pPr>
+      <w:r>
+        <w:t>name=“</w:t>
+      </w:r>
+      <w:r>
+        <w:t>gender</w:t>
+      </w:r>
+      <w:r>
+        <w:t>”: attribute “name” specified as “</w:t>
+      </w:r>
+      <w:r>
+        <w:t>gender</w:t>
+      </w:r>
+      <w:r>
+        <w:t xml:space="preserve">”. </w:t>
+      </w:r>
+      <w:r>
+        <w:t>If there’s multiple radio input with same name, user can only choose 1</w:t>
+      </w:r>
+    </w:p>
+    <w:p>
+      <w:pPr>
+        <w:pStyle w:val="ListParagraph"/>
+        <w:numPr>
+          <w:ilvl w:val="1"/>
+          <w:numId w:val="4"/>
+        </w:numPr>
+      </w:pPr>
+      <w:r>
+        <w:t>value</w:t>
+      </w:r>
+      <w:r>
+        <w:t>=“</w:t>
+      </w:r>
+      <w:r>
+        <w:t>male</w:t>
+      </w:r>
+      <w:r>
+        <w:t xml:space="preserve">”: </w:t>
+      </w:r>
+      <w:r>
+        <w:t>In DOM element we receive in “ex2_9.php”, the gender object will has value of “male” if user pick this radio input</w:t>
+      </w:r>
+    </w:p>
+    <w:p>
+      <w:pPr>
+        <w:pStyle w:val="ListParagraph"/>
+        <w:numPr>
+          <w:ilvl w:val="1"/>
+          <w:numId w:val="1"/>
+        </w:numPr>
+      </w:pPr>
+      <w:r>
+        <w:t>Select input</w:t>
+      </w:r>
+    </w:p>
+    <w:p>
+      <w:pPr>
+        <w:pStyle w:val="ListParagraph"/>
+      </w:pPr>
+      <w:r>
+        <w:rPr>
+          <w:noProof/>
+        </w:rPr>
+        <w:lastRenderedPageBreak/>
+        <w:drawing>
+          <wp:inline distT="0" distB="0" distL="0" distR="0" wp14:anchorId="5E201BB2" wp14:editId="31C09C8F">
+            <wp:extent cx="5943600" cy="3343275"/>
+            <wp:effectExtent l="0" t="0" r="0" b="9525"/>
+            <wp:docPr id="6" name="Picture 6"/>
+            <wp:cNvGraphicFramePr>
+              <a:graphicFrameLocks xmlns:a="http://schemas.openxmlformats.org/drawingml/2006/main" noChangeAspect="1"/>
+            </wp:cNvGraphicFramePr>
+            <a:graphic xmlns:a="http://schemas.openxmlformats.org/drawingml/2006/main">
+              <a:graphicData uri="http://schemas.openxmlformats.org/drawingml/2006/picture">
+                <pic:pic xmlns:pic="http://schemas.openxmlformats.org/drawingml/2006/picture">
+                  <pic:nvPicPr>
+                    <pic:cNvPr id="1" name=""/>
+                    <pic:cNvPicPr/>
+                  </pic:nvPicPr>
+                  <pic:blipFill>
+                    <a:blip r:embed="rId11"/>
+                    <a:stretch>
+                      <a:fillRect/>
+                    </a:stretch>
+                  </pic:blipFill>
+                  <pic:spPr>
+                    <a:xfrm>
+                      <a:off x="0" y="0"/>
+                      <a:ext cx="5943600" cy="3343275"/>
+                    </a:xfrm>
+                    <a:prstGeom prst="rect">
+                      <a:avLst/>
+                    </a:prstGeom>
+                  </pic:spPr>
+                </pic:pic>
+              </a:graphicData>
+            </a:graphic>
+          </wp:inline>
+        </w:drawing>
+      </w:r>
+    </w:p>
+    <w:p>
+      <w:pPr>
+        <w:ind w:firstLine="720"/>
+      </w:pPr>
+      <w:r>
+        <w:t xml:space="preserve">We still use a div with class named “form-group” for wraping </w:t>
+      </w:r>
+      <w:r>
+        <w:t xml:space="preserve">select </w:t>
+      </w:r>
+      <w:r>
+        <w:t>tag</w:t>
+      </w:r>
+    </w:p>
+    <w:p>
+      <w:pPr>
+        <w:pStyle w:val="ListParagraph"/>
+        <w:numPr>
+          <w:ilvl w:val="0"/>
+          <w:numId w:val="4"/>
+        </w:numPr>
+      </w:pPr>
+      <w:r>
+        <w:t xml:space="preserve">SELECT </w:t>
+      </w:r>
+      <w:r>
+        <w:t xml:space="preserve">tag has attributes as following: </w:t>
+      </w:r>
+    </w:p>
+    <w:p>
+      <w:pPr>
+        <w:pStyle w:val="ListParagraph"/>
+        <w:numPr>
+          <w:ilvl w:val="1"/>
+          <w:numId w:val="4"/>
+        </w:numPr>
+      </w:pPr>
+      <w:r>
+        <w:t>size</w:t>
+      </w:r>
+      <w:r>
+        <w:t>=“</w:t>
+      </w:r>
+      <w:r>
+        <w:t>1</w:t>
+      </w:r>
+      <w:r>
+        <w:t xml:space="preserve">”: </w:t>
+      </w:r>
+      <w:r>
+        <w:t>number of visible options in drop-down list</w:t>
+      </w:r>
+    </w:p>
+    <w:p>
+      <w:pPr>
+        <w:pStyle w:val="ListParagraph"/>
+        <w:numPr>
+          <w:ilvl w:val="1"/>
+          <w:numId w:val="4"/>
+        </w:numPr>
+      </w:pPr>
+      <w:r>
+        <w:t>name=“</w:t>
+      </w:r>
+      <w:r>
+        <w:t>level</w:t>
+      </w:r>
+      <w:r>
+        <w:t>”: attribute “name” specified as “</w:t>
+      </w:r>
+      <w:r>
+        <w:t>level</w:t>
+      </w:r>
+      <w:r>
+        <w:t xml:space="preserve">”. </w:t>
+      </w:r>
+      <w:r>
+        <w:t>This will be helpful in</w:t>
+      </w:r>
+      <w:r>
+        <w:t xml:space="preserve"> form submission</w:t>
+      </w:r>
+      <w:r>
+        <w:t xml:space="preserve"> extracting stage</w:t>
+      </w:r>
+      <w:r>
+        <w:t xml:space="preserve"> in “ex2_9.php”</w:t>
+      </w:r>
+    </w:p>
+    <w:p>
+      <w:pPr>
+        <w:pStyle w:val="ListParagraph"/>
+        <w:numPr>
+          <w:ilvl w:val="1"/>
+          <w:numId w:val="4"/>
+        </w:numPr>
+      </w:pPr>
+      <w:r>
+        <w:t xml:space="preserve">Wrap multiple </w:t>
+      </w:r>
+      <w:r>
+        <w:t>OPTION</w:t>
+      </w:r>
+      <w:r>
+        <w:t xml:space="preserve"> tags</w:t>
+      </w:r>
+    </w:p>
+    <w:p>
+      <w:pPr>
+        <w:pStyle w:val="ListParagraph"/>
+        <w:numPr>
+          <w:ilvl w:val="2"/>
+          <w:numId w:val="4"/>
+        </w:numPr>
+      </w:pPr>
+      <w:r>
+        <w:t>OPTION tag: define option in SELECT tag</w:t>
+      </w:r>
+    </w:p>
+    <w:p>
+      <w:pPr>
+        <w:pStyle w:val="ListParagraph"/>
+        <w:numPr>
+          <w:ilvl w:val="2"/>
+          <w:numId w:val="4"/>
+        </w:numPr>
+      </w:pPr>
+      <w:r>
+        <w:t>Attribute SELECTED: display the selected value at first (when page is just loaded)</w:t>
+      </w:r>
+    </w:p>
+    <w:p>
+      <w:pPr>
+        <w:pStyle w:val="ListParagraph"/>
+        <w:numPr>
+          <w:ilvl w:val="1"/>
+          <w:numId w:val="1"/>
+        </w:numPr>
+      </w:pPr>
+      <w:r>
+        <w:t>Checkbox input</w:t>
+      </w:r>
+    </w:p>
+    <w:p>
+      <w:pPr>
+        <w:pStyle w:val="ListParagraph"/>
+      </w:pPr>
+      <w:r>
+        <w:rPr>
+          <w:noProof/>
+        </w:rPr>
+        <w:lastRenderedPageBreak/>
+        <w:drawing>
+          <wp:inline distT="0" distB="0" distL="0" distR="0" wp14:anchorId="745E594C" wp14:editId="5EE300B4">
+            <wp:extent cx="5943600" cy="3343275"/>
+            <wp:effectExtent l="0" t="0" r="0" b="9525"/>
+            <wp:docPr id="9" name="Picture 9"/>
+            <wp:cNvGraphicFramePr>
+              <a:graphicFrameLocks xmlns:a="http://schemas.openxmlformats.org/drawingml/2006/main" noChangeAspect="1"/>
+            </wp:cNvGraphicFramePr>
+            <a:graphic xmlns:a="http://schemas.openxmlformats.org/drawingml/2006/main">
+              <a:graphicData uri="http://schemas.openxmlformats.org/drawingml/2006/picture">
+                <pic:pic xmlns:pic="http://schemas.openxmlformats.org/drawingml/2006/picture">
+                  <pic:nvPicPr>
+                    <pic:cNvPr id="1" name=""/>
+                    <pic:cNvPicPr/>
+                  </pic:nvPicPr>
+                  <pic:blipFill>
+                    <a:blip r:embed="rId12"/>
+                    <a:stretch>
+                      <a:fillRect/>
+                    </a:stretch>
+                  </pic:blipFill>
+                  <pic:spPr>
+                    <a:xfrm>
+                      <a:off x="0" y="0"/>
+                      <a:ext cx="5943600" cy="3343275"/>
+                    </a:xfrm>
+                    <a:prstGeom prst="rect">
+                      <a:avLst/>
+                    </a:prstGeom>
+                  </pic:spPr>
+                </pic:pic>
+              </a:graphicData>
+            </a:graphic>
+          </wp:inline>
+        </w:drawing>
+      </w:r>
+    </w:p>
+    <w:p>
+      <w:pPr>
+        <w:ind w:firstLine="720"/>
+      </w:pPr>
+      <w:r>
+        <w:t xml:space="preserve">We still use a div with class named “form-group” for wraping </w:t>
+      </w:r>
+      <w:r>
+        <w:t>checkbox input</w:t>
+      </w:r>
+    </w:p>
+    <w:p>
+      <w:pPr>
+        <w:pStyle w:val="ListParagraph"/>
+        <w:numPr>
+          <w:ilvl w:val="0"/>
+          <w:numId w:val="4"/>
+        </w:numPr>
+      </w:pPr>
+      <w:r>
+        <w:t>INPUT</w:t>
+      </w:r>
+      <w:r>
+        <w:t xml:space="preserve"> tag has attributes as following: </w:t>
+      </w:r>
+    </w:p>
+    <w:p>
+      <w:pPr>
+        <w:pStyle w:val="ListParagraph"/>
+        <w:numPr>
+          <w:ilvl w:val="1"/>
+          <w:numId w:val="4"/>
+        </w:numPr>
+      </w:pPr>
+      <w:r>
+        <w:t xml:space="preserve">type=“checkbox”: </w:t>
+      </w:r>
+      <w:r>
+        <w:t>defines checkbox</w:t>
+      </w:r>
+    </w:p>
+    <w:p>
+      <w:pPr>
+        <w:pStyle w:val="ListParagraph"/>
+        <w:numPr>
+          <w:ilvl w:val="1"/>
+          <w:numId w:val="4"/>
+        </w:numPr>
+      </w:pPr>
+      <w:r>
+        <w:t>value</w:t>
+      </w:r>
+      <w:r>
+        <w:t>=“</w:t>
+      </w:r>
+      <w:r>
+        <w:t>Movie</w:t>
+      </w:r>
+      <w:r>
+        <w:t xml:space="preserve">”: </w:t>
+      </w:r>
+      <w:r>
+        <w:t>value of user’s option if user choose this checkbox</w:t>
+      </w:r>
+    </w:p>
+    <w:p>
+      <w:pPr>
+        <w:pStyle w:val="ListParagraph"/>
+        <w:numPr>
+          <w:ilvl w:val="1"/>
+          <w:numId w:val="4"/>
+        </w:numPr>
+      </w:pPr>
+      <w:r>
+        <w:t>name=“</w:t>
+      </w:r>
+      <w:r>
+        <w:t>hobby[]</w:t>
+      </w:r>
+      <w:r>
+        <w:t>”: attribute “name” specified as “</w:t>
+      </w:r>
+      <w:r>
+        <w:t>hobby[]</w:t>
+      </w:r>
+      <w:r>
+        <w:t>”. This will be helpful in form submission extracting stage in “ex2_9.php”</w:t>
+      </w:r>
+    </w:p>
+    <w:p>
+      <w:pPr>
+        <w:pStyle w:val="ListParagraph"/>
+        <w:numPr>
+          <w:ilvl w:val="1"/>
+          <w:numId w:val="4"/>
+        </w:numPr>
+      </w:pPr>
+      <w:r>
+        <w:t>User can choose multiple checkbox. Hence, form will group choosen option from checkbox with same attribute NAME</w:t>
+      </w:r>
+    </w:p>
+    <w:p>
+      <w:pPr>
+        <w:pStyle w:val="ListParagraph"/>
+        <w:numPr>
+          <w:ilvl w:val="0"/>
+          <w:numId w:val="1"/>
+        </w:numPr>
+      </w:pPr>
+      <w:r>
+        <w:t>Form submission</w:t>
+      </w:r>
+    </w:p>
+    <w:p>
+      <w:pPr>
+        <w:pStyle w:val="ListParagraph"/>
+        <w:numPr>
+          <w:ilvl w:val="1"/>
+          <w:numId w:val="1"/>
+        </w:numPr>
+      </w:pPr>
+      <w:r>
+        <w:t>Submit &amp; Reset button</w:t>
+      </w:r>
+    </w:p>
+    <w:p>
+      <w:pPr>
+        <w:pStyle w:val="ListParagraph"/>
+        <w:numPr>
+          <w:ilvl w:val="0"/>
+          <w:numId w:val="4"/>
+        </w:numPr>
+      </w:pPr>
+      <w:r>
+        <w:t xml:space="preserve">BUTTON tag with type=“submit” will submit all information within the form to </w:t>
+      </w:r>
+      <w:r>
+        <w:t>“</w:t>
+      </w:r>
+      <w:r>
+        <w:t>ex2_9.php</w:t>
+      </w:r>
+      <w:r>
+        <w:t>”</w:t>
+      </w:r>
+      <w:r>
+        <w:t xml:space="preserve"> by declared method</w:t>
+      </w:r>
+    </w:p>
+    <w:p>
+      <w:pPr>
+        <w:pStyle w:val="ListParagraph"/>
+        <w:numPr>
+          <w:ilvl w:val="0"/>
+          <w:numId w:val="4"/>
+        </w:numPr>
+      </w:pPr>
+      <w:r>
+        <w:t>BUTTON tag with type=“</w:t>
+      </w:r>
+      <w:r>
+        <w:t>reset</w:t>
+      </w:r>
+      <w:r>
+        <w:t xml:space="preserve">” will </w:t>
+      </w:r>
+      <w:r>
+        <w:t xml:space="preserve">empty </w:t>
+      </w:r>
+      <w:r>
+        <w:t xml:space="preserve">all </w:t>
+      </w:r>
+      <w:r>
+        <w:t xml:space="preserve">input field. With this button, user </w:t>
+      </w:r>
+      <w:r>
+        <w:t xml:space="preserve">has </w:t>
+      </w:r>
+      <w:r>
+        <w:t>no need for reloading page</w:t>
+      </w:r>
+    </w:p>
+    <w:p>
+      <w:pPr>
+        <w:pStyle w:val="ListParagraph"/>
+        <w:numPr>
+          <w:ilvl w:val="1"/>
+          <w:numId w:val="1"/>
+        </w:numPr>
+      </w:pPr>
+      <w:r>
+        <w:t>Request packet</w:t>
+      </w:r>
+    </w:p>
+    <w:p>
+      <w:r>
+        <w:lastRenderedPageBreak/>
+        <w:drawing>
+          <wp:inline distT="0" distB="0" distL="0" distR="0" wp14:anchorId="3FF2B669" wp14:editId="4F72A3EB">
+            <wp:extent cx="5943600" cy="6577965"/>
+            <wp:effectExtent l="0" t="0" r="0" b="0"/>
+            <wp:docPr id="10" name="Picture 10"/>
+            <wp:cNvGraphicFramePr>
+              <a:graphicFrameLocks xmlns:a="http://schemas.openxmlformats.org/drawingml/2006/main" noChangeAspect="1"/>
+            </wp:cNvGraphicFramePr>
+            <a:graphic xmlns:a="http://schemas.openxmlformats.org/drawingml/2006/main">
+              <a:graphicData uri="http://schemas.openxmlformats.org/drawingml/2006/picture">
+                <pic:pic xmlns:pic="http://schemas.openxmlformats.org/drawingml/2006/picture">
+                  <pic:nvPicPr>
+                    <pic:cNvPr id="1" name=""/>
+                    <pic:cNvPicPr/>
+                  </pic:nvPicPr>
+                  <pic:blipFill>
+                    <a:blip r:embed="rId13"/>
+                    <a:stretch>
+                      <a:fillRect/>
+                    </a:stretch>
+                  </pic:blipFill>
+                  <pic:spPr>
+                    <a:xfrm>
+                      <a:off x="0" y="0"/>
+                      <a:ext cx="5943600" cy="6577965"/>
+                    </a:xfrm>
+                    <a:prstGeom prst="rect">
+                      <a:avLst/>
+                    </a:prstGeom>
+                  </pic:spPr>
+                </pic:pic>
+              </a:graphicData>
+            </a:graphic>
+          </wp:inline>
+        </w:drawing>
+      </w:r>
+    </w:p>
+    <w:p>
+      <w:r>
+        <w:t>As we can see here, user information has been sent to “</w:t>
+      </w:r>
+      <w:r>
+        <w:t>ex2_9.php</w:t>
+      </w:r>
+      <w:r>
+        <w:t>” inside Form Data</w:t>
+      </w:r>
+    </w:p>
+    <w:p>
+      <w:pPr>
+        <w:pStyle w:val="ListParagraph"/>
+        <w:numPr>
+          <w:ilvl w:val="1"/>
+          <w:numId w:val="1"/>
+        </w:numPr>
+      </w:pPr>
+      <w:r>
+        <w:t>Form received in ex2_9.php</w:t>
+      </w:r>
+    </w:p>
+    <w:p>
+      <w:r>
+        <w:rPr>
+          <w:noProof/>
+        </w:rPr>
+        <w:lastRenderedPageBreak/>
+        <w:drawing>
+          <wp:inline distT="0" distB="0" distL="0" distR="0" wp14:anchorId="3F17AD96" wp14:editId="65E1C23D">
+            <wp:extent cx="5943600" cy="3343275"/>
+            <wp:effectExtent l="0" t="0" r="0" b="9525"/>
+            <wp:docPr id="11" name="Picture 11"/>
+            <wp:cNvGraphicFramePr>
+              <a:graphicFrameLocks xmlns:a="http://schemas.openxmlformats.org/drawingml/2006/main" noChangeAspect="1"/>
+            </wp:cNvGraphicFramePr>
+            <a:graphic xmlns:a="http://schemas.openxmlformats.org/drawingml/2006/main">
+              <a:graphicData uri="http://schemas.openxmlformats.org/drawingml/2006/picture">
+                <pic:pic xmlns:pic="http://schemas.openxmlformats.org/drawingml/2006/picture">
+                  <pic:nvPicPr>
+                    <pic:cNvPr id="1" name=""/>
+                    <pic:cNvPicPr/>
+                  </pic:nvPicPr>
+                  <pic:blipFill>
+                    <a:blip r:embed="rId14"/>
+                    <a:stretch>
+                      <a:fillRect/>
+                    </a:stretch>
+                  </pic:blipFill>
+                  <pic:spPr>
+                    <a:xfrm>
+                      <a:off x="0" y="0"/>
+                      <a:ext cx="5943600" cy="3343275"/>
+                    </a:xfrm>
+                    <a:prstGeom prst="rect">
+                      <a:avLst/>
+                    </a:prstGeom>
+                  </pic:spPr>
+                </pic:pic>
+              </a:graphicData>
+            </a:graphic>
+          </wp:inline>
+        </w:drawing>
+      </w:r>
+    </w:p>
+    <w:p>
+      <w:r>
+        <w:t>“</w:t>
+      </w:r>
+      <w:r>
+        <w:t>ex2_9.php</w:t>
+      </w:r>
+      <w:r>
+        <w:t>” will receive data through “</w:t>
+      </w:r>
+      <w:r>
+        <w:t>$_POST</w:t>
+      </w:r>
+      <w:r>
+        <w:t>” and display to user screen</w:t>
+      </w:r>
+    </w:p>
+    <w:p>
+      <w:pPr>
+        <w:pStyle w:val="ListParagraph"/>
+        <w:numPr>
+          <w:ilvl w:val="0"/>
+          <w:numId w:val="4"/>
+        </w:numPr>
+      </w:pPr>
+      <w:r>
+        <w:t xml:space="preserve">For example, to achieve name: </w:t>
+      </w:r>
+    </w:p>
+    <w:p>
+      <w:pPr>
+        <w:pStyle w:val="ListParagraph"/>
+        <w:shd w:val="clear" w:color="auto" w:fill="1E1E1E"/>
+        <w:spacing w:after="0" w:line="285" w:lineRule="atLeast"/>
+        <w:ind w:left="2160"/>
+      </w:pPr>
+      <w:r>
+        <w:rPr>
+          <w:rFonts w:ascii="Consolas" w:eastAsia="Times New Roman" w:hAnsi="Consolas" w:cs="Times New Roman"/>
+          <w:color w:val="9CDCFE"/>
+          <w:sz w:val="21"/>
+          <w:szCs w:val="21"/>
+        </w:rPr>
+        <w:t>$name</w:t>
+      </w:r>
+      <w:r>
+        <w:rPr>
+          <w:rFonts w:ascii="Consolas" w:eastAsia="Times New Roman" w:hAnsi="Consolas" w:cs="Times New Roman"/>
+          <w:color w:val="D4D4D4"/>
+          <w:sz w:val="21"/>
+          <w:szCs w:val="21"/>
+        </w:rPr>
+        <w:t> = </w:t>
+      </w:r>
+      <w:r>
+        <w:rPr>
+          <w:rFonts w:ascii="Consolas" w:eastAsia="Times New Roman" w:hAnsi="Consolas" w:cs="Times New Roman"/>
+          <w:color w:val="9CDCFE"/>
+          <w:sz w:val="21"/>
+          <w:szCs w:val="21"/>
+        </w:rPr>
+        <w:t>$_POST</w:t>
+      </w:r>
+      <w:r>
+        <w:rPr>
+          <w:rFonts w:ascii="Consolas" w:eastAsia="Times New Roman" w:hAnsi="Consolas" w:cs="Times New Roman"/>
+          <w:color w:val="D4D4D4"/>
+          <w:sz w:val="21"/>
+          <w:szCs w:val="21"/>
+        </w:rPr>
+        <w:t>[</w:t>
+      </w:r>
+      <w:r>
+        <w:rPr>
+          <w:rFonts w:ascii="Consolas" w:eastAsia="Times New Roman" w:hAnsi="Consolas" w:cs="Times New Roman"/>
+          <w:color w:val="CE9178"/>
+          <w:sz w:val="21"/>
+          <w:szCs w:val="21"/>
+        </w:rPr>
+        <w:t>"name"</w:t>
+      </w:r>
+      <w:r>
+        <w:rPr>
+          <w:rFonts w:ascii="Consolas" w:eastAsia="Times New Roman" w:hAnsi="Consolas" w:cs="Times New Roman"/>
+          <w:color w:val="D4D4D4"/>
+          <w:sz w:val="21"/>
+          <w:szCs w:val="21"/>
+        </w:rPr>
+        <w:t>];</w:t>
+      </w:r>
+      <w:bookmarkStart w:id="0" w:name="_GoBack"/>
+      <w:bookmarkEnd w:id="0"/>
+    </w:p>
     <w:sectPr>
       <w:pgSz w:w="12240" w:h="15840"/>
       <w:pgMar w:top="1440" w:right="1440" w:bottom="1440" w:left="1440" w:header="720" w:footer="720" w:gutter="0"/>
@@ -714,7 +1420,7 @@
         <w:ind w:left="1440" w:hanging="360"/>
       </w:pPr>
     </w:lvl>
-    <w:lvl w:ilvl="2" w:tplc="0409001B" w:tentative="1">
+    <w:lvl w:ilvl="2" w:tplc="0409001B">
       <w:start w:val="1"/>
       <w:numFmt w:val="lowerRoman"/>
       <w:lvlText w:val="%3."/>
@@ -830,7 +1536,7 @@
         <w:rFonts w:ascii="Symbol" w:hAnsi="Symbol" w:hint="default"/>
       </w:rPr>
     </w:lvl>
-    <w:lvl w:ilvl="4" w:tplc="04090003" w:tentative="1">
+    <w:lvl w:ilvl="4" w:tplc="04090003">
       <w:start w:val="1"/>
       <w:numFmt w:val="bullet"/>
       <w:lvlText w:val="o"/>

</xml_diff>